<commit_message>
project plan documentation( some errors fixed)
</commit_message>
<xml_diff>
--- a/Project_plan_document.docx
+++ b/Project_plan_document.docx
@@ -489,8 +489,6 @@
         </w:rPr>
         <w:tab/>
       </w:r>
-      <w:bookmarkStart w:id="0" w:name="_GoBack"/>
-      <w:bookmarkEnd w:id="0"/>
       <w:r>
         <w:rPr>
           <w:rFonts w:ascii="Arial" w:eastAsia="Times New Roman" w:hAnsi="Arial" w:cs="Arial"/>
@@ -547,6 +545,7 @@
           <w:sz w:val="28"/>
           <w:szCs w:val="28"/>
         </w:rPr>
+        <w:lastRenderedPageBreak/>
         <w:t xml:space="preserve">DOCUMENTATION ON PROJECT PLAN  </w:t>
       </w:r>
     </w:p>
@@ -858,8 +857,6 @@
         <w:jc w:val="both"/>
         <w:rPr>
           <w:rFonts w:ascii="Times New Roman" w:eastAsia="Times New Roman" w:hAnsi="Times New Roman" w:cs="Times New Roman"/>
-          <w:b/>
-          <w:bCs/>
           <w:sz w:val="24"/>
           <w:szCs w:val="24"/>
         </w:rPr>
@@ -891,7 +888,7 @@
                 <wp:cNvGraphicFramePr/>
                 <a:graphic xmlns:a="http://schemas.openxmlformats.org/drawingml/2006/main">
                   <a:graphicData uri="http://schemas.microsoft.com/office/word/2010/wordprocessingInk">
-                    <w14:contentPart bwMode="auto" r:id="rId8">
+                    <w14:contentPart bwMode="auto" r:id="rId7">
                       <w14:nvContentPartPr>
                         <w14:cNvContentPartPr/>
                       </w14:nvContentPartPr>
@@ -905,7 +902,7 @@
               </wp:anchor>
             </w:drawing>
           </mc:Choice>
-          <mc:Fallback xmlns:pic="http://schemas.openxmlformats.org/drawingml/2006/picture" xmlns:a="http://schemas.openxmlformats.org/drawingml/2006/main">
+          <mc:Fallback xmlns:a="http://schemas.openxmlformats.org/drawingml/2006/main" xmlns:pic="http://schemas.openxmlformats.org/drawingml/2006/picture">
             <w:drawing>
               <wp:anchor distT="0" distB="0" distL="114300" distR="114300" simplePos="0" relativeHeight="251660288" behindDoc="0" locked="0" layoutInCell="1" allowOverlap="1" wp14:anchorId="034F544F" wp14:editId="17157A3A">
                 <wp:simplePos x="0" y="0"/>
@@ -951,1020 +948,128 @@
         </mc:AlternateContent>
       </w:r>
     </w:p>
-    <w:tbl>
-      <w:tblPr>
-        <w:tblStyle w:val="GridTable4-Accent1"/>
-        <w:tblW w:w="0" w:type="auto"/>
-        <w:tblLook w:val="04A0" w:firstRow="1" w:lastRow="0" w:firstColumn="1" w:lastColumn="0" w:noHBand="0" w:noVBand="1"/>
-      </w:tblPr>
-      <w:tblGrid>
-        <w:gridCol w:w="2254"/>
-        <w:gridCol w:w="2254"/>
-        <w:gridCol w:w="2254"/>
-        <w:gridCol w:w="2254"/>
-      </w:tblGrid>
-      <w:tr>
-        <w:trPr>
-          <w:cnfStyle w:val="100000000000" w:firstRow="1" w:lastRow="0" w:firstColumn="0" w:lastColumn="0" w:oddVBand="0" w:evenVBand="0" w:oddHBand="0" w:evenHBand="0" w:firstRowFirstColumn="0" w:firstRowLastColumn="0" w:lastRowFirstColumn="0" w:lastRowLastColumn="0"/>
-        </w:trPr>
-        <w:tc>
-          <w:tcPr>
-            <w:cnfStyle w:val="001000000000" w:firstRow="0" w:lastRow="0" w:firstColumn="1" w:lastColumn="0" w:oddVBand="0" w:evenVBand="0" w:oddHBand="0" w:evenHBand="0" w:firstRowFirstColumn="0" w:firstRowLastColumn="0" w:lastRowFirstColumn="0" w:lastRowLastColumn="0"/>
-            <w:tcW w:w="2254" w:type="dxa"/>
-          </w:tcPr>
-          <w:p>
-            <w:pPr>
-              <w:jc w:val="center"/>
-              <w:rPr>
-                <w:rFonts w:ascii="Times New Roman" w:eastAsia="Times New Roman" w:hAnsi="Times New Roman" w:cs="Times New Roman"/>
-                <w:sz w:val="24"/>
-                <w:szCs w:val="24"/>
-              </w:rPr>
-            </w:pPr>
-            <w:proofErr w:type="spellStart"/>
-            <w:r>
-              <w:rPr>
-                <w:rFonts w:ascii="Times New Roman" w:eastAsia="Times New Roman" w:hAnsi="Times New Roman" w:cs="Times New Roman"/>
-                <w:sz w:val="24"/>
-                <w:szCs w:val="24"/>
-              </w:rPr>
-              <w:t>S.No</w:t>
-            </w:r>
-            <w:proofErr w:type="spellEnd"/>
-            <w:r>
-              <w:rPr>
-                <w:rFonts w:ascii="Times New Roman" w:eastAsia="Times New Roman" w:hAnsi="Times New Roman" w:cs="Times New Roman"/>
-                <w:sz w:val="24"/>
-                <w:szCs w:val="24"/>
-              </w:rPr>
-              <w:t>.</w:t>
-            </w:r>
-          </w:p>
-        </w:tc>
-        <w:tc>
-          <w:tcPr>
-            <w:tcW w:w="2254" w:type="dxa"/>
-          </w:tcPr>
-          <w:p>
-            <w:pPr>
-              <w:jc w:val="center"/>
-              <w:cnfStyle w:val="100000000000" w:firstRow="1" w:lastRow="0" w:firstColumn="0" w:lastColumn="0" w:oddVBand="0" w:evenVBand="0" w:oddHBand="0" w:evenHBand="0" w:firstRowFirstColumn="0" w:firstRowLastColumn="0" w:lastRowFirstColumn="0" w:lastRowLastColumn="0"/>
-              <w:rPr>
-                <w:rFonts w:ascii="Times New Roman" w:eastAsia="Times New Roman" w:hAnsi="Times New Roman" w:cs="Times New Roman"/>
-                <w:b w:val="0"/>
-                <w:bCs w:val="0"/>
-                <w:sz w:val="24"/>
-                <w:szCs w:val="24"/>
-              </w:rPr>
-            </w:pPr>
-            <w:r>
-              <w:rPr>
-                <w:rFonts w:ascii="Times New Roman" w:eastAsia="Times New Roman" w:hAnsi="Times New Roman" w:cs="Times New Roman"/>
-                <w:sz w:val="24"/>
-                <w:szCs w:val="24"/>
-              </w:rPr>
-              <w:t>Phases</w:t>
-            </w:r>
-          </w:p>
-        </w:tc>
-        <w:tc>
-          <w:tcPr>
-            <w:tcW w:w="2254" w:type="dxa"/>
-          </w:tcPr>
-          <w:p>
-            <w:pPr>
-              <w:jc w:val="center"/>
-              <w:cnfStyle w:val="100000000000" w:firstRow="1" w:lastRow="0" w:firstColumn="0" w:lastColumn="0" w:oddVBand="0" w:evenVBand="0" w:oddHBand="0" w:evenHBand="0" w:firstRowFirstColumn="0" w:firstRowLastColumn="0" w:lastRowFirstColumn="0" w:lastRowLastColumn="0"/>
-              <w:rPr>
-                <w:rFonts w:ascii="Times New Roman" w:eastAsia="Times New Roman" w:hAnsi="Times New Roman" w:cs="Times New Roman"/>
-                <w:b w:val="0"/>
-                <w:bCs w:val="0"/>
-                <w:sz w:val="24"/>
-                <w:szCs w:val="24"/>
-              </w:rPr>
-            </w:pPr>
-            <w:r>
-              <w:rPr>
-                <w:rFonts w:ascii="Times New Roman" w:eastAsia="Times New Roman" w:hAnsi="Times New Roman" w:cs="Times New Roman"/>
-                <w:sz w:val="24"/>
-                <w:szCs w:val="24"/>
-              </w:rPr>
-              <w:t>Activity</w:t>
-            </w:r>
-          </w:p>
-        </w:tc>
-        <w:tc>
-          <w:tcPr>
-            <w:tcW w:w="2254" w:type="dxa"/>
-          </w:tcPr>
-          <w:p>
-            <w:pPr>
-              <w:jc w:val="center"/>
-              <w:cnfStyle w:val="100000000000" w:firstRow="1" w:lastRow="0" w:firstColumn="0" w:lastColumn="0" w:oddVBand="0" w:evenVBand="0" w:oddHBand="0" w:evenHBand="0" w:firstRowFirstColumn="0" w:firstRowLastColumn="0" w:lastRowFirstColumn="0" w:lastRowLastColumn="0"/>
-              <w:rPr>
-                <w:rFonts w:ascii="Times New Roman" w:eastAsia="Times New Roman" w:hAnsi="Times New Roman" w:cs="Times New Roman"/>
-                <w:b w:val="0"/>
-                <w:bCs w:val="0"/>
-                <w:sz w:val="24"/>
-                <w:szCs w:val="24"/>
-              </w:rPr>
-            </w:pPr>
-            <w:r>
-              <w:rPr>
-                <w:rFonts w:ascii="Times New Roman" w:eastAsia="Times New Roman" w:hAnsi="Times New Roman" w:cs="Times New Roman"/>
-                <w:sz w:val="24"/>
-                <w:szCs w:val="24"/>
-              </w:rPr>
-              <w:t>Work Time Estimation</w:t>
-            </w:r>
-          </w:p>
-        </w:tc>
-      </w:tr>
-      <w:tr>
-        <w:trPr>
-          <w:cnfStyle w:val="000000100000" w:firstRow="0" w:lastRow="0" w:firstColumn="0" w:lastColumn="0" w:oddVBand="0" w:evenVBand="0" w:oddHBand="1" w:evenHBand="0" w:firstRowFirstColumn="0" w:firstRowLastColumn="0" w:lastRowFirstColumn="0" w:lastRowLastColumn="0"/>
-          <w:trHeight w:val="300"/>
-        </w:trPr>
-        <w:tc>
-          <w:tcPr>
-            <w:cnfStyle w:val="001000000000" w:firstRow="0" w:lastRow="0" w:firstColumn="1" w:lastColumn="0" w:oddVBand="0" w:evenVBand="0" w:oddHBand="0" w:evenHBand="0" w:firstRowFirstColumn="0" w:firstRowLastColumn="0" w:lastRowFirstColumn="0" w:lastRowLastColumn="0"/>
-            <w:tcW w:w="2254" w:type="dxa"/>
-            <w:vMerge w:val="restart"/>
-          </w:tcPr>
-          <w:p>
-            <w:pPr>
-              <w:rPr>
-                <w:rFonts w:ascii="Times New Roman" w:eastAsia="Times New Roman" w:hAnsi="Times New Roman" w:cs="Times New Roman"/>
-                <w:sz w:val="24"/>
-                <w:szCs w:val="24"/>
-              </w:rPr>
-            </w:pPr>
-            <w:r>
-              <w:rPr>
-                <w:rFonts w:ascii="Times New Roman" w:eastAsia="Times New Roman" w:hAnsi="Times New Roman" w:cs="Times New Roman"/>
-                <w:sz w:val="24"/>
-                <w:szCs w:val="24"/>
-              </w:rPr>
-              <w:t>1.</w:t>
-            </w:r>
-          </w:p>
-        </w:tc>
-        <w:tc>
-          <w:tcPr>
-            <w:tcW w:w="2254" w:type="dxa"/>
-            <w:vMerge w:val="restart"/>
-          </w:tcPr>
-          <w:p>
-            <w:pPr>
-              <w:cnfStyle w:val="000000100000" w:firstRow="0" w:lastRow="0" w:firstColumn="0" w:lastColumn="0" w:oddVBand="0" w:evenVBand="0" w:oddHBand="1" w:evenHBand="0" w:firstRowFirstColumn="0" w:firstRowLastColumn="0" w:lastRowFirstColumn="0" w:lastRowLastColumn="0"/>
-              <w:rPr>
-                <w:rFonts w:ascii="Times New Roman" w:eastAsia="Times New Roman" w:hAnsi="Times New Roman" w:cs="Times New Roman"/>
-                <w:b/>
-                <w:bCs/>
-                <w:sz w:val="24"/>
-                <w:szCs w:val="24"/>
-              </w:rPr>
-            </w:pPr>
-            <w:r>
-              <w:rPr>
-                <w:rFonts w:ascii="Times New Roman" w:eastAsia="Times New Roman" w:hAnsi="Times New Roman" w:cs="Times New Roman"/>
-                <w:b/>
-                <w:bCs/>
-                <w:sz w:val="24"/>
-                <w:szCs w:val="24"/>
-              </w:rPr>
-              <w:t>Analysing</w:t>
-            </w:r>
-          </w:p>
-        </w:tc>
-        <w:tc>
-          <w:tcPr>
-            <w:tcW w:w="2254" w:type="dxa"/>
-            <w:tcBorders>
-              <w:bottom w:val="single" w:sz="4" w:space="0" w:color="auto"/>
-            </w:tcBorders>
-          </w:tcPr>
-          <w:p>
-            <w:pPr>
-              <w:cnfStyle w:val="000000100000" w:firstRow="0" w:lastRow="0" w:firstColumn="0" w:lastColumn="0" w:oddVBand="0" w:evenVBand="0" w:oddHBand="1" w:evenHBand="0" w:firstRowFirstColumn="0" w:firstRowLastColumn="0" w:lastRowFirstColumn="0" w:lastRowLastColumn="0"/>
-              <w:rPr>
-                <w:rFonts w:ascii="Times New Roman" w:eastAsia="Times New Roman" w:hAnsi="Times New Roman" w:cs="Times New Roman"/>
-                <w:b/>
-                <w:bCs/>
-                <w:sz w:val="24"/>
-                <w:szCs w:val="24"/>
-              </w:rPr>
-            </w:pPr>
-          </w:p>
-          <w:p>
-            <w:pPr>
-              <w:cnfStyle w:val="000000100000" w:firstRow="0" w:lastRow="0" w:firstColumn="0" w:lastColumn="0" w:oddVBand="0" w:evenVBand="0" w:oddHBand="1" w:evenHBand="0" w:firstRowFirstColumn="0" w:firstRowLastColumn="0" w:lastRowFirstColumn="0" w:lastRowLastColumn="0"/>
-              <w:rPr>
-                <w:rFonts w:ascii="Times New Roman" w:eastAsia="Times New Roman" w:hAnsi="Times New Roman" w:cs="Times New Roman"/>
-                <w:b/>
-                <w:bCs/>
-                <w:sz w:val="24"/>
-                <w:szCs w:val="24"/>
-              </w:rPr>
-            </w:pPr>
-            <w:r>
-              <w:rPr>
-                <w:rFonts w:ascii="Times New Roman" w:eastAsia="Times New Roman" w:hAnsi="Times New Roman" w:cs="Times New Roman"/>
-                <w:b/>
-                <w:bCs/>
-                <w:sz w:val="24"/>
-                <w:szCs w:val="24"/>
-              </w:rPr>
-              <w:t>Project tasks</w:t>
-            </w:r>
-          </w:p>
-        </w:tc>
-        <w:tc>
-          <w:tcPr>
-            <w:tcW w:w="2254" w:type="dxa"/>
-            <w:tcBorders>
-              <w:bottom w:val="single" w:sz="4" w:space="0" w:color="auto"/>
-            </w:tcBorders>
-          </w:tcPr>
-          <w:p>
-            <w:pPr>
-              <w:cnfStyle w:val="000000100000" w:firstRow="0" w:lastRow="0" w:firstColumn="0" w:lastColumn="0" w:oddVBand="0" w:evenVBand="0" w:oddHBand="1" w:evenHBand="0" w:firstRowFirstColumn="0" w:firstRowLastColumn="0" w:lastRowFirstColumn="0" w:lastRowLastColumn="0"/>
-              <w:rPr>
-                <w:rFonts w:ascii="Times New Roman" w:eastAsia="Times New Roman" w:hAnsi="Times New Roman" w:cs="Times New Roman"/>
-                <w:b/>
-                <w:bCs/>
-                <w:sz w:val="24"/>
-                <w:szCs w:val="24"/>
-              </w:rPr>
-            </w:pPr>
-          </w:p>
-        </w:tc>
-      </w:tr>
-      <w:tr>
-        <w:trPr>
-          <w:trHeight w:val="324"/>
-        </w:trPr>
-        <w:tc>
-          <w:tcPr>
-            <w:cnfStyle w:val="001000000000" w:firstRow="0" w:lastRow="0" w:firstColumn="1" w:lastColumn="0" w:oddVBand="0" w:evenVBand="0" w:oddHBand="0" w:evenHBand="0" w:firstRowFirstColumn="0" w:firstRowLastColumn="0" w:lastRowFirstColumn="0" w:lastRowLastColumn="0"/>
-            <w:tcW w:w="2254" w:type="dxa"/>
-            <w:vMerge/>
-          </w:tcPr>
-          <w:p>
-            <w:pPr>
-              <w:rPr>
-                <w:rFonts w:ascii="Times New Roman" w:eastAsia="Times New Roman" w:hAnsi="Times New Roman" w:cs="Times New Roman"/>
-                <w:b w:val="0"/>
-                <w:bCs w:val="0"/>
-                <w:sz w:val="24"/>
-                <w:szCs w:val="24"/>
-              </w:rPr>
-            </w:pPr>
-          </w:p>
-        </w:tc>
-        <w:tc>
-          <w:tcPr>
-            <w:tcW w:w="2254" w:type="dxa"/>
-            <w:vMerge/>
-          </w:tcPr>
-          <w:p>
-            <w:pPr>
-              <w:cnfStyle w:val="000000000000" w:firstRow="0" w:lastRow="0" w:firstColumn="0" w:lastColumn="0" w:oddVBand="0" w:evenVBand="0" w:oddHBand="0" w:evenHBand="0" w:firstRowFirstColumn="0" w:firstRowLastColumn="0" w:lastRowFirstColumn="0" w:lastRowLastColumn="0"/>
-              <w:rPr>
-                <w:rFonts w:ascii="Times New Roman" w:eastAsia="Times New Roman" w:hAnsi="Times New Roman" w:cs="Times New Roman"/>
-                <w:b/>
-                <w:bCs/>
-                <w:sz w:val="24"/>
-                <w:szCs w:val="24"/>
-              </w:rPr>
-            </w:pPr>
-          </w:p>
-        </w:tc>
-        <w:tc>
-          <w:tcPr>
-            <w:tcW w:w="2254" w:type="dxa"/>
-            <w:tcBorders>
-              <w:top w:val="single" w:sz="4" w:space="0" w:color="auto"/>
-              <w:bottom w:val="single" w:sz="4" w:space="0" w:color="auto"/>
-            </w:tcBorders>
-          </w:tcPr>
-          <w:p>
-            <w:pPr>
-              <w:cnfStyle w:val="000000000000" w:firstRow="0" w:lastRow="0" w:firstColumn="0" w:lastColumn="0" w:oddVBand="0" w:evenVBand="0" w:oddHBand="0" w:evenHBand="0" w:firstRowFirstColumn="0" w:firstRowLastColumn="0" w:lastRowFirstColumn="0" w:lastRowLastColumn="0"/>
-              <w:rPr>
-                <w:rFonts w:ascii="Times New Roman" w:eastAsia="Times New Roman" w:hAnsi="Times New Roman" w:cs="Times New Roman"/>
-                <w:b/>
-                <w:bCs/>
-                <w:sz w:val="24"/>
-                <w:szCs w:val="24"/>
-              </w:rPr>
-            </w:pPr>
-            <w:r>
-              <w:rPr>
-                <w:rFonts w:ascii="Times New Roman" w:eastAsia="Times New Roman" w:hAnsi="Times New Roman" w:cs="Times New Roman"/>
-                <w:b/>
-                <w:bCs/>
-                <w:noProof/>
-                <w:sz w:val="24"/>
-                <w:szCs w:val="24"/>
-              </w:rPr>
-              <mc:AlternateContent>
-                <mc:Choice Requires="aink">
-                  <w:drawing>
-                    <wp:anchor distT="0" distB="0" distL="114300" distR="114300" simplePos="0" relativeHeight="251658241" behindDoc="0" locked="0" layoutInCell="1" allowOverlap="1" wp14:anchorId="389B4AD6" wp14:editId="3892C68A">
-                      <wp:simplePos x="0" y="0"/>
-                      <wp:positionH relativeFrom="column">
-                        <wp:posOffset>246835</wp:posOffset>
-                      </wp:positionH>
-                      <wp:positionV relativeFrom="paragraph">
-                        <wp:posOffset>90730</wp:posOffset>
-                      </wp:positionV>
-                      <wp:extent cx="360" cy="360"/>
-                      <wp:effectExtent l="38100" t="57150" r="57150" b="57150"/>
-                      <wp:wrapNone/>
-                      <wp:docPr id="4" name="Ink 4"/>
-                      <wp:cNvGraphicFramePr/>
-                      <a:graphic xmlns:a="http://schemas.openxmlformats.org/drawingml/2006/main">
-                        <a:graphicData uri="http://schemas.microsoft.com/office/word/2010/wordprocessingInk">
-                          <w14:contentPart bwMode="auto" r:id="rId10">
-                            <w14:nvContentPartPr>
-                              <w14:cNvContentPartPr/>
-                            </w14:nvContentPartPr>
-                            <w14:xfrm>
-                              <a:off x="0" y="0"/>
-                              <a:ext cx="360" cy="360"/>
-                            </w14:xfrm>
-                          </w14:contentPart>
-                        </a:graphicData>
-                      </a:graphic>
-                    </wp:anchor>
-                  </w:drawing>
-                </mc:Choice>
-                <mc:Fallback xmlns:pic="http://schemas.openxmlformats.org/drawingml/2006/picture" xmlns:a="http://schemas.openxmlformats.org/drawingml/2006/main">
-                  <w:drawing>
-                    <wp:anchor distT="0" distB="0" distL="114300" distR="114300" simplePos="0" relativeHeight="251670528" behindDoc="0" locked="0" layoutInCell="1" allowOverlap="1" wp14:anchorId="389B4AD6" wp14:editId="3892C68A">
-                      <wp:simplePos x="0" y="0"/>
-                      <wp:positionH relativeFrom="column">
-                        <wp:posOffset>246835</wp:posOffset>
-                      </wp:positionH>
-                      <wp:positionV relativeFrom="paragraph">
-                        <wp:posOffset>90730</wp:posOffset>
-                      </wp:positionV>
-                      <wp:extent cx="360" cy="360"/>
-                      <wp:effectExtent l="38100" t="57150" r="57150" b="57150"/>
-                      <wp:wrapNone/>
-                      <wp:docPr id="4" name="Ink 4"/>
-                      <wp:cNvGraphicFramePr/>
-                      <a:graphic xmlns:a="http://schemas.openxmlformats.org/drawingml/2006/main">
-                        <a:graphicData uri="http://schemas.openxmlformats.org/drawingml/2006/picture">
-                          <pic:pic xmlns:pic="http://schemas.openxmlformats.org/drawingml/2006/picture">
-                            <pic:nvPicPr>
-                              <pic:cNvPr id="4" name="Ink 4"/>
-                              <pic:cNvPicPr/>
-                            </pic:nvPicPr>
-                            <pic:blipFill>
-                              <a:blip r:embed="rId11"/>
-                              <a:stretch>
-                                <a:fillRect/>
-                              </a:stretch>
-                            </pic:blipFill>
-                            <pic:spPr>
-                              <a:xfrm>
-                                <a:off x="0" y="0"/>
-                                <a:ext cx="36000" cy="216000"/>
-                              </a:xfrm>
-                              <a:prstGeom prst="rect">
-                                <a:avLst/>
-                              </a:prstGeom>
-                            </pic:spPr>
-                          </pic:pic>
-                        </a:graphicData>
-                      </a:graphic>
-                    </wp:anchor>
-                  </w:drawing>
-                </mc:Fallback>
-              </mc:AlternateContent>
-            </w:r>
-          </w:p>
-          <w:p>
-            <w:pPr>
-              <w:cnfStyle w:val="000000000000" w:firstRow="0" w:lastRow="0" w:firstColumn="0" w:lastColumn="0" w:oddVBand="0" w:evenVBand="0" w:oddHBand="0" w:evenHBand="0" w:firstRowFirstColumn="0" w:firstRowLastColumn="0" w:lastRowFirstColumn="0" w:lastRowLastColumn="0"/>
-              <w:rPr>
-                <w:rFonts w:ascii="Times New Roman" w:eastAsia="Times New Roman" w:hAnsi="Times New Roman" w:cs="Times New Roman"/>
-                <w:b/>
-                <w:bCs/>
-                <w:sz w:val="24"/>
-                <w:szCs w:val="24"/>
-              </w:rPr>
-            </w:pPr>
-            <w:r>
-              <w:rPr>
-                <w:rFonts w:ascii="Times New Roman" w:eastAsia="Times New Roman" w:hAnsi="Times New Roman" w:cs="Times New Roman"/>
-                <w:b/>
-                <w:bCs/>
-                <w:sz w:val="24"/>
-                <w:szCs w:val="24"/>
-              </w:rPr>
-              <w:t>Functional Parameters</w:t>
-            </w:r>
-          </w:p>
-        </w:tc>
-        <w:tc>
-          <w:tcPr>
-            <w:tcW w:w="2254" w:type="dxa"/>
-            <w:tcBorders>
-              <w:top w:val="single" w:sz="4" w:space="0" w:color="auto"/>
-              <w:bottom w:val="single" w:sz="4" w:space="0" w:color="auto"/>
-            </w:tcBorders>
-          </w:tcPr>
-          <w:p>
-            <w:pPr>
-              <w:cnfStyle w:val="000000000000" w:firstRow="0" w:lastRow="0" w:firstColumn="0" w:lastColumn="0" w:oddVBand="0" w:evenVBand="0" w:oddHBand="0" w:evenHBand="0" w:firstRowFirstColumn="0" w:firstRowLastColumn="0" w:lastRowFirstColumn="0" w:lastRowLastColumn="0"/>
-              <w:rPr>
-                <w:rFonts w:ascii="Times New Roman" w:eastAsia="Times New Roman" w:hAnsi="Times New Roman" w:cs="Times New Roman"/>
-                <w:b/>
-                <w:bCs/>
-                <w:sz w:val="24"/>
-                <w:szCs w:val="24"/>
-              </w:rPr>
-            </w:pPr>
-          </w:p>
-        </w:tc>
-      </w:tr>
-      <w:tr>
-        <w:trPr>
-          <w:cnfStyle w:val="000000100000" w:firstRow="0" w:lastRow="0" w:firstColumn="0" w:lastColumn="0" w:oddVBand="0" w:evenVBand="0" w:oddHBand="1" w:evenHBand="0" w:firstRowFirstColumn="0" w:firstRowLastColumn="0" w:lastRowFirstColumn="0" w:lastRowLastColumn="0"/>
-          <w:trHeight w:val="765"/>
-        </w:trPr>
-        <w:tc>
-          <w:tcPr>
-            <w:cnfStyle w:val="001000000000" w:firstRow="0" w:lastRow="0" w:firstColumn="1" w:lastColumn="0" w:oddVBand="0" w:evenVBand="0" w:oddHBand="0" w:evenHBand="0" w:firstRowFirstColumn="0" w:firstRowLastColumn="0" w:lastRowFirstColumn="0" w:lastRowLastColumn="0"/>
-            <w:tcW w:w="2254" w:type="dxa"/>
-            <w:vMerge/>
-          </w:tcPr>
-          <w:p>
-            <w:pPr>
-              <w:rPr>
-                <w:rFonts w:ascii="Times New Roman" w:eastAsia="Times New Roman" w:hAnsi="Times New Roman" w:cs="Times New Roman"/>
-                <w:b w:val="0"/>
-                <w:bCs w:val="0"/>
-                <w:sz w:val="24"/>
-                <w:szCs w:val="24"/>
-              </w:rPr>
-            </w:pPr>
-          </w:p>
-        </w:tc>
-        <w:tc>
-          <w:tcPr>
-            <w:tcW w:w="2254" w:type="dxa"/>
-            <w:vMerge/>
-          </w:tcPr>
-          <w:p>
-            <w:pPr>
-              <w:cnfStyle w:val="000000100000" w:firstRow="0" w:lastRow="0" w:firstColumn="0" w:lastColumn="0" w:oddVBand="0" w:evenVBand="0" w:oddHBand="1" w:evenHBand="0" w:firstRowFirstColumn="0" w:firstRowLastColumn="0" w:lastRowFirstColumn="0" w:lastRowLastColumn="0"/>
-              <w:rPr>
-                <w:rFonts w:ascii="Times New Roman" w:eastAsia="Times New Roman" w:hAnsi="Times New Roman" w:cs="Times New Roman"/>
-                <w:b/>
-                <w:bCs/>
-                <w:sz w:val="24"/>
-                <w:szCs w:val="24"/>
-              </w:rPr>
-            </w:pPr>
-          </w:p>
-        </w:tc>
-        <w:tc>
-          <w:tcPr>
-            <w:tcW w:w="2254" w:type="dxa"/>
-            <w:tcBorders>
-              <w:top w:val="single" w:sz="4" w:space="0" w:color="auto"/>
-            </w:tcBorders>
-          </w:tcPr>
-          <w:p>
-            <w:pPr>
-              <w:cnfStyle w:val="000000100000" w:firstRow="0" w:lastRow="0" w:firstColumn="0" w:lastColumn="0" w:oddVBand="0" w:evenVBand="0" w:oddHBand="1" w:evenHBand="0" w:firstRowFirstColumn="0" w:firstRowLastColumn="0" w:lastRowFirstColumn="0" w:lastRowLastColumn="0"/>
-              <w:rPr>
-                <w:rFonts w:ascii="Times New Roman" w:eastAsia="Times New Roman" w:hAnsi="Times New Roman" w:cs="Times New Roman"/>
-                <w:b/>
-                <w:bCs/>
-                <w:sz w:val="24"/>
-                <w:szCs w:val="24"/>
-              </w:rPr>
-            </w:pPr>
-          </w:p>
-          <w:p>
-            <w:pPr>
-              <w:cnfStyle w:val="000000100000" w:firstRow="0" w:lastRow="0" w:firstColumn="0" w:lastColumn="0" w:oddVBand="0" w:evenVBand="0" w:oddHBand="1" w:evenHBand="0" w:firstRowFirstColumn="0" w:firstRowLastColumn="0" w:lastRowFirstColumn="0" w:lastRowLastColumn="0"/>
-              <w:rPr>
-                <w:rFonts w:ascii="Times New Roman" w:eastAsia="Times New Roman" w:hAnsi="Times New Roman" w:cs="Times New Roman"/>
-                <w:b/>
-                <w:bCs/>
-                <w:noProof/>
-                <w:sz w:val="24"/>
-                <w:szCs w:val="24"/>
-              </w:rPr>
-            </w:pPr>
-            <w:r>
-              <w:rPr>
-                <w:rFonts w:ascii="Times New Roman" w:eastAsia="Times New Roman" w:hAnsi="Times New Roman" w:cs="Times New Roman"/>
-                <w:b/>
-                <w:bCs/>
-                <w:noProof/>
-                <w:sz w:val="24"/>
-                <w:szCs w:val="24"/>
-              </w:rPr>
-              <w:t>Tools to be used</w:t>
-            </w:r>
-          </w:p>
-        </w:tc>
-        <w:tc>
-          <w:tcPr>
-            <w:tcW w:w="2254" w:type="dxa"/>
-            <w:tcBorders>
-              <w:top w:val="single" w:sz="4" w:space="0" w:color="auto"/>
-            </w:tcBorders>
-          </w:tcPr>
-          <w:p>
-            <w:pPr>
-              <w:cnfStyle w:val="000000100000" w:firstRow="0" w:lastRow="0" w:firstColumn="0" w:lastColumn="0" w:oddVBand="0" w:evenVBand="0" w:oddHBand="1" w:evenHBand="0" w:firstRowFirstColumn="0" w:firstRowLastColumn="0" w:lastRowFirstColumn="0" w:lastRowLastColumn="0"/>
-              <w:rPr>
-                <w:rFonts w:ascii="Times New Roman" w:eastAsia="Times New Roman" w:hAnsi="Times New Roman" w:cs="Times New Roman"/>
-                <w:b/>
-                <w:bCs/>
-                <w:sz w:val="24"/>
-                <w:szCs w:val="24"/>
-              </w:rPr>
-            </w:pPr>
-          </w:p>
-        </w:tc>
-      </w:tr>
-      <w:tr>
-        <w:tc>
-          <w:tcPr>
-            <w:cnfStyle w:val="001000000000" w:firstRow="0" w:lastRow="0" w:firstColumn="1" w:lastColumn="0" w:oddVBand="0" w:evenVBand="0" w:oddHBand="0" w:evenHBand="0" w:firstRowFirstColumn="0" w:firstRowLastColumn="0" w:lastRowFirstColumn="0" w:lastRowLastColumn="0"/>
-            <w:tcW w:w="2254" w:type="dxa"/>
-          </w:tcPr>
-          <w:p>
-            <w:pPr>
-              <w:rPr>
-                <w:rFonts w:ascii="Times New Roman" w:eastAsia="Times New Roman" w:hAnsi="Times New Roman" w:cs="Times New Roman"/>
-                <w:sz w:val="24"/>
-                <w:szCs w:val="24"/>
-              </w:rPr>
-            </w:pPr>
-            <w:r>
-              <w:rPr>
-                <w:rFonts w:ascii="Times New Roman" w:eastAsia="Times New Roman" w:hAnsi="Times New Roman" w:cs="Times New Roman"/>
-                <w:sz w:val="24"/>
-                <w:szCs w:val="24"/>
-              </w:rPr>
-              <w:t>2.</w:t>
-            </w:r>
-          </w:p>
-        </w:tc>
-        <w:tc>
-          <w:tcPr>
-            <w:tcW w:w="2254" w:type="dxa"/>
-          </w:tcPr>
-          <w:p>
-            <w:pPr>
-              <w:cnfStyle w:val="000000000000" w:firstRow="0" w:lastRow="0" w:firstColumn="0" w:lastColumn="0" w:oddVBand="0" w:evenVBand="0" w:oddHBand="0" w:evenHBand="0" w:firstRowFirstColumn="0" w:firstRowLastColumn="0" w:lastRowFirstColumn="0" w:lastRowLastColumn="0"/>
-              <w:rPr>
-                <w:rFonts w:ascii="Times New Roman" w:eastAsia="Times New Roman" w:hAnsi="Times New Roman" w:cs="Times New Roman"/>
-                <w:b/>
-                <w:bCs/>
-                <w:sz w:val="24"/>
-                <w:szCs w:val="24"/>
-              </w:rPr>
-            </w:pPr>
-            <w:r>
-              <w:rPr>
-                <w:rFonts w:ascii="Times New Roman" w:eastAsia="Times New Roman" w:hAnsi="Times New Roman" w:cs="Times New Roman"/>
-                <w:b/>
-                <w:bCs/>
-                <w:sz w:val="24"/>
-                <w:szCs w:val="24"/>
-              </w:rPr>
-              <w:t>Designing</w:t>
-            </w:r>
-          </w:p>
-        </w:tc>
-        <w:tc>
-          <w:tcPr>
-            <w:tcW w:w="2254" w:type="dxa"/>
-          </w:tcPr>
-          <w:p>
-            <w:pPr>
-              <w:cnfStyle w:val="000000000000" w:firstRow="0" w:lastRow="0" w:firstColumn="0" w:lastColumn="0" w:oddVBand="0" w:evenVBand="0" w:oddHBand="0" w:evenHBand="0" w:firstRowFirstColumn="0" w:firstRowLastColumn="0" w:lastRowFirstColumn="0" w:lastRowLastColumn="0"/>
-              <w:rPr>
-                <w:rFonts w:ascii="Times New Roman" w:eastAsia="Times New Roman" w:hAnsi="Times New Roman" w:cs="Times New Roman"/>
-                <w:b/>
-                <w:bCs/>
-                <w:sz w:val="24"/>
-                <w:szCs w:val="24"/>
-              </w:rPr>
-            </w:pPr>
-            <w:r>
-              <w:rPr>
-                <w:rFonts w:ascii="Times New Roman" w:eastAsia="Times New Roman" w:hAnsi="Times New Roman" w:cs="Times New Roman"/>
-                <w:b/>
-                <w:bCs/>
-                <w:sz w:val="24"/>
-                <w:szCs w:val="24"/>
-              </w:rPr>
-              <w:t xml:space="preserve">UI design with </w:t>
-            </w:r>
-            <w:proofErr w:type="spellStart"/>
-            <w:r>
-              <w:rPr>
-                <w:rFonts w:ascii="Times New Roman" w:eastAsia="Times New Roman" w:hAnsi="Times New Roman" w:cs="Times New Roman"/>
-                <w:b/>
-                <w:bCs/>
-                <w:sz w:val="24"/>
-                <w:szCs w:val="24"/>
-              </w:rPr>
-              <w:t>mybalsamiq</w:t>
-            </w:r>
-            <w:proofErr w:type="spellEnd"/>
-          </w:p>
-          <w:p>
-            <w:pPr>
-              <w:cnfStyle w:val="000000000000" w:firstRow="0" w:lastRow="0" w:firstColumn="0" w:lastColumn="0" w:oddVBand="0" w:evenVBand="0" w:oddHBand="0" w:evenHBand="0" w:firstRowFirstColumn="0" w:firstRowLastColumn="0" w:lastRowFirstColumn="0" w:lastRowLastColumn="0"/>
-              <w:rPr>
-                <w:rFonts w:ascii="Times New Roman" w:eastAsia="Times New Roman" w:hAnsi="Times New Roman" w:cs="Times New Roman"/>
-                <w:b/>
-                <w:bCs/>
-                <w:sz w:val="24"/>
-                <w:szCs w:val="24"/>
-              </w:rPr>
-            </w:pPr>
-          </w:p>
-          <w:p>
-            <w:pPr>
-              <w:cnfStyle w:val="000000000000" w:firstRow="0" w:lastRow="0" w:firstColumn="0" w:lastColumn="0" w:oddVBand="0" w:evenVBand="0" w:oddHBand="0" w:evenHBand="0" w:firstRowFirstColumn="0" w:firstRowLastColumn="0" w:lastRowFirstColumn="0" w:lastRowLastColumn="0"/>
-              <w:rPr>
-                <w:rFonts w:ascii="Times New Roman" w:eastAsia="Times New Roman" w:hAnsi="Times New Roman" w:cs="Times New Roman"/>
-                <w:b/>
-                <w:bCs/>
-                <w:sz w:val="24"/>
-                <w:szCs w:val="24"/>
-              </w:rPr>
-            </w:pPr>
-          </w:p>
-        </w:tc>
-        <w:tc>
-          <w:tcPr>
-            <w:tcW w:w="2254" w:type="dxa"/>
-          </w:tcPr>
-          <w:p>
-            <w:pPr>
-              <w:cnfStyle w:val="000000000000" w:firstRow="0" w:lastRow="0" w:firstColumn="0" w:lastColumn="0" w:oddVBand="0" w:evenVBand="0" w:oddHBand="0" w:evenHBand="0" w:firstRowFirstColumn="0" w:firstRowLastColumn="0" w:lastRowFirstColumn="0" w:lastRowLastColumn="0"/>
-              <w:rPr>
-                <w:rFonts w:ascii="Times New Roman" w:eastAsia="Times New Roman" w:hAnsi="Times New Roman" w:cs="Times New Roman"/>
-                <w:b/>
-                <w:bCs/>
-                <w:sz w:val="24"/>
-                <w:szCs w:val="24"/>
-              </w:rPr>
-            </w:pPr>
-          </w:p>
-        </w:tc>
-      </w:tr>
-      <w:tr>
-        <w:trPr>
-          <w:cnfStyle w:val="000000100000" w:firstRow="0" w:lastRow="0" w:firstColumn="0" w:lastColumn="0" w:oddVBand="0" w:evenVBand="0" w:oddHBand="1" w:evenHBand="0" w:firstRowFirstColumn="0" w:firstRowLastColumn="0" w:lastRowFirstColumn="0" w:lastRowLastColumn="0"/>
-        </w:trPr>
-        <w:tc>
-          <w:tcPr>
-            <w:cnfStyle w:val="001000000000" w:firstRow="0" w:lastRow="0" w:firstColumn="1" w:lastColumn="0" w:oddVBand="0" w:evenVBand="0" w:oddHBand="0" w:evenHBand="0" w:firstRowFirstColumn="0" w:firstRowLastColumn="0" w:lastRowFirstColumn="0" w:lastRowLastColumn="0"/>
-            <w:tcW w:w="2254" w:type="dxa"/>
-          </w:tcPr>
-          <w:p>
-            <w:pPr>
-              <w:rPr>
-                <w:rFonts w:ascii="Times New Roman" w:eastAsia="Times New Roman" w:hAnsi="Times New Roman" w:cs="Times New Roman"/>
-                <w:sz w:val="24"/>
-                <w:szCs w:val="24"/>
-              </w:rPr>
-            </w:pPr>
-            <w:r>
-              <w:rPr>
-                <w:rFonts w:ascii="Times New Roman" w:eastAsia="Times New Roman" w:hAnsi="Times New Roman" w:cs="Times New Roman"/>
-                <w:sz w:val="24"/>
-                <w:szCs w:val="24"/>
-              </w:rPr>
-              <w:t>3.</w:t>
-            </w:r>
-          </w:p>
-        </w:tc>
-        <w:tc>
-          <w:tcPr>
-            <w:tcW w:w="2254" w:type="dxa"/>
-          </w:tcPr>
-          <w:p>
-            <w:pPr>
-              <w:cnfStyle w:val="000000100000" w:firstRow="0" w:lastRow="0" w:firstColumn="0" w:lastColumn="0" w:oddVBand="0" w:evenVBand="0" w:oddHBand="1" w:evenHBand="0" w:firstRowFirstColumn="0" w:firstRowLastColumn="0" w:lastRowFirstColumn="0" w:lastRowLastColumn="0"/>
-              <w:rPr>
-                <w:rFonts w:ascii="Times New Roman" w:eastAsia="Times New Roman" w:hAnsi="Times New Roman" w:cs="Times New Roman"/>
-                <w:b/>
-                <w:bCs/>
-                <w:sz w:val="24"/>
-                <w:szCs w:val="24"/>
-              </w:rPr>
-            </w:pPr>
-            <w:r>
-              <w:rPr>
-                <w:rFonts w:ascii="Times New Roman" w:eastAsia="Times New Roman" w:hAnsi="Times New Roman" w:cs="Times New Roman"/>
-                <w:b/>
-                <w:bCs/>
-                <w:sz w:val="24"/>
-                <w:szCs w:val="24"/>
-              </w:rPr>
-              <w:t>Developing</w:t>
-            </w:r>
-          </w:p>
-        </w:tc>
-        <w:tc>
-          <w:tcPr>
-            <w:tcW w:w="2254" w:type="dxa"/>
-          </w:tcPr>
-          <w:p>
-            <w:pPr>
-              <w:cnfStyle w:val="000000100000" w:firstRow="0" w:lastRow="0" w:firstColumn="0" w:lastColumn="0" w:oddVBand="0" w:evenVBand="0" w:oddHBand="1" w:evenHBand="0" w:firstRowFirstColumn="0" w:firstRowLastColumn="0" w:lastRowFirstColumn="0" w:lastRowLastColumn="0"/>
-              <w:rPr>
-                <w:rFonts w:ascii="Times New Roman" w:eastAsia="Times New Roman" w:hAnsi="Times New Roman" w:cs="Times New Roman"/>
-                <w:b/>
-                <w:bCs/>
-                <w:sz w:val="24"/>
-                <w:szCs w:val="24"/>
-              </w:rPr>
-            </w:pPr>
-          </w:p>
-          <w:p>
-            <w:pPr>
-              <w:cnfStyle w:val="000000100000" w:firstRow="0" w:lastRow="0" w:firstColumn="0" w:lastColumn="0" w:oddVBand="0" w:evenVBand="0" w:oddHBand="1" w:evenHBand="0" w:firstRowFirstColumn="0" w:firstRowLastColumn="0" w:lastRowFirstColumn="0" w:lastRowLastColumn="0"/>
-              <w:rPr>
-                <w:rFonts w:ascii="Times New Roman" w:eastAsia="Times New Roman" w:hAnsi="Times New Roman" w:cs="Times New Roman"/>
-                <w:b/>
-                <w:bCs/>
-                <w:sz w:val="24"/>
-                <w:szCs w:val="24"/>
-              </w:rPr>
-            </w:pPr>
-          </w:p>
-          <w:p>
-            <w:pPr>
-              <w:cnfStyle w:val="000000100000" w:firstRow="0" w:lastRow="0" w:firstColumn="0" w:lastColumn="0" w:oddVBand="0" w:evenVBand="0" w:oddHBand="1" w:evenHBand="0" w:firstRowFirstColumn="0" w:firstRowLastColumn="0" w:lastRowFirstColumn="0" w:lastRowLastColumn="0"/>
-              <w:rPr>
-                <w:rFonts w:ascii="Times New Roman" w:eastAsia="Times New Roman" w:hAnsi="Times New Roman" w:cs="Times New Roman"/>
-                <w:b/>
-                <w:bCs/>
-                <w:sz w:val="24"/>
-                <w:szCs w:val="24"/>
-              </w:rPr>
-            </w:pPr>
-          </w:p>
-        </w:tc>
-        <w:tc>
-          <w:tcPr>
-            <w:tcW w:w="2254" w:type="dxa"/>
-          </w:tcPr>
-          <w:p>
-            <w:pPr>
-              <w:cnfStyle w:val="000000100000" w:firstRow="0" w:lastRow="0" w:firstColumn="0" w:lastColumn="0" w:oddVBand="0" w:evenVBand="0" w:oddHBand="1" w:evenHBand="0" w:firstRowFirstColumn="0" w:firstRowLastColumn="0" w:lastRowFirstColumn="0" w:lastRowLastColumn="0"/>
-              <w:rPr>
-                <w:rFonts w:ascii="Times New Roman" w:eastAsia="Times New Roman" w:hAnsi="Times New Roman" w:cs="Times New Roman"/>
-                <w:b/>
-                <w:bCs/>
-                <w:sz w:val="24"/>
-                <w:szCs w:val="24"/>
-              </w:rPr>
-            </w:pPr>
-          </w:p>
-        </w:tc>
-      </w:tr>
-      <w:tr>
-        <w:tc>
-          <w:tcPr>
-            <w:cnfStyle w:val="001000000000" w:firstRow="0" w:lastRow="0" w:firstColumn="1" w:lastColumn="0" w:oddVBand="0" w:evenVBand="0" w:oddHBand="0" w:evenHBand="0" w:firstRowFirstColumn="0" w:firstRowLastColumn="0" w:lastRowFirstColumn="0" w:lastRowLastColumn="0"/>
-            <w:tcW w:w="2254" w:type="dxa"/>
-          </w:tcPr>
-          <w:p>
-            <w:pPr>
-              <w:rPr>
-                <w:rFonts w:ascii="Times New Roman" w:eastAsia="Times New Roman" w:hAnsi="Times New Roman" w:cs="Times New Roman"/>
-                <w:sz w:val="24"/>
-                <w:szCs w:val="24"/>
-              </w:rPr>
-            </w:pPr>
-            <w:r>
-              <w:rPr>
-                <w:rFonts w:ascii="Times New Roman" w:eastAsia="Times New Roman" w:hAnsi="Times New Roman" w:cs="Times New Roman"/>
-                <w:sz w:val="24"/>
-                <w:szCs w:val="24"/>
-              </w:rPr>
-              <w:t>4.</w:t>
-            </w:r>
-          </w:p>
-        </w:tc>
-        <w:tc>
-          <w:tcPr>
-            <w:tcW w:w="2254" w:type="dxa"/>
-          </w:tcPr>
-          <w:p>
-            <w:pPr>
-              <w:cnfStyle w:val="000000000000" w:firstRow="0" w:lastRow="0" w:firstColumn="0" w:lastColumn="0" w:oddVBand="0" w:evenVBand="0" w:oddHBand="0" w:evenHBand="0" w:firstRowFirstColumn="0" w:firstRowLastColumn="0" w:lastRowFirstColumn="0" w:lastRowLastColumn="0"/>
-              <w:rPr>
-                <w:rFonts w:ascii="Times New Roman" w:eastAsia="Times New Roman" w:hAnsi="Times New Roman" w:cs="Times New Roman"/>
-                <w:b/>
-                <w:bCs/>
-                <w:sz w:val="24"/>
-                <w:szCs w:val="24"/>
-              </w:rPr>
-            </w:pPr>
-            <w:r>
-              <w:rPr>
-                <w:rFonts w:ascii="Times New Roman" w:eastAsia="Times New Roman" w:hAnsi="Times New Roman" w:cs="Times New Roman"/>
-                <w:b/>
-                <w:bCs/>
-                <w:sz w:val="24"/>
-                <w:szCs w:val="24"/>
-              </w:rPr>
-              <w:t>Testing</w:t>
-            </w:r>
-          </w:p>
-        </w:tc>
-        <w:tc>
-          <w:tcPr>
-            <w:tcW w:w="2254" w:type="dxa"/>
-          </w:tcPr>
-          <w:p>
-            <w:pPr>
-              <w:cnfStyle w:val="000000000000" w:firstRow="0" w:lastRow="0" w:firstColumn="0" w:lastColumn="0" w:oddVBand="0" w:evenVBand="0" w:oddHBand="0" w:evenHBand="0" w:firstRowFirstColumn="0" w:firstRowLastColumn="0" w:lastRowFirstColumn="0" w:lastRowLastColumn="0"/>
-              <w:rPr>
-                <w:rFonts w:ascii="Times New Roman" w:eastAsia="Times New Roman" w:hAnsi="Times New Roman" w:cs="Times New Roman"/>
-                <w:b/>
-                <w:bCs/>
-                <w:sz w:val="24"/>
-                <w:szCs w:val="24"/>
-              </w:rPr>
-            </w:pPr>
-          </w:p>
-        </w:tc>
-        <w:tc>
-          <w:tcPr>
-            <w:tcW w:w="2254" w:type="dxa"/>
-          </w:tcPr>
-          <w:p>
-            <w:pPr>
-              <w:cnfStyle w:val="000000000000" w:firstRow="0" w:lastRow="0" w:firstColumn="0" w:lastColumn="0" w:oddVBand="0" w:evenVBand="0" w:oddHBand="0" w:evenHBand="0" w:firstRowFirstColumn="0" w:firstRowLastColumn="0" w:lastRowFirstColumn="0" w:lastRowLastColumn="0"/>
-              <w:rPr>
-                <w:rFonts w:ascii="Times New Roman" w:eastAsia="Times New Roman" w:hAnsi="Times New Roman" w:cs="Times New Roman"/>
-                <w:b/>
-                <w:bCs/>
-                <w:sz w:val="24"/>
-                <w:szCs w:val="24"/>
-              </w:rPr>
-            </w:pPr>
-          </w:p>
-        </w:tc>
-      </w:tr>
-      <w:tr>
-        <w:trPr>
-          <w:cnfStyle w:val="000000100000" w:firstRow="0" w:lastRow="0" w:firstColumn="0" w:lastColumn="0" w:oddVBand="0" w:evenVBand="0" w:oddHBand="1" w:evenHBand="0" w:firstRowFirstColumn="0" w:firstRowLastColumn="0" w:lastRowFirstColumn="0" w:lastRowLastColumn="0"/>
-        </w:trPr>
-        <w:tc>
-          <w:tcPr>
-            <w:cnfStyle w:val="001000000000" w:firstRow="0" w:lastRow="0" w:firstColumn="1" w:lastColumn="0" w:oddVBand="0" w:evenVBand="0" w:oddHBand="0" w:evenHBand="0" w:firstRowFirstColumn="0" w:firstRowLastColumn="0" w:lastRowFirstColumn="0" w:lastRowLastColumn="0"/>
-            <w:tcW w:w="2254" w:type="dxa"/>
-          </w:tcPr>
-          <w:p>
-            <w:pPr>
-              <w:rPr>
-                <w:rFonts w:ascii="Times New Roman" w:eastAsia="Times New Roman" w:hAnsi="Times New Roman" w:cs="Times New Roman"/>
-                <w:sz w:val="24"/>
-                <w:szCs w:val="24"/>
-              </w:rPr>
-            </w:pPr>
-            <w:r>
-              <w:rPr>
-                <w:rFonts w:ascii="Times New Roman" w:eastAsia="Times New Roman" w:hAnsi="Times New Roman" w:cs="Times New Roman"/>
-                <w:sz w:val="24"/>
-                <w:szCs w:val="24"/>
-              </w:rPr>
-              <w:t>5.</w:t>
-            </w:r>
-          </w:p>
-        </w:tc>
-        <w:tc>
-          <w:tcPr>
-            <w:tcW w:w="2254" w:type="dxa"/>
-          </w:tcPr>
-          <w:p>
-            <w:pPr>
-              <w:cnfStyle w:val="000000100000" w:firstRow="0" w:lastRow="0" w:firstColumn="0" w:lastColumn="0" w:oddVBand="0" w:evenVBand="0" w:oddHBand="1" w:evenHBand="0" w:firstRowFirstColumn="0" w:firstRowLastColumn="0" w:lastRowFirstColumn="0" w:lastRowLastColumn="0"/>
-              <w:rPr>
-                <w:rFonts w:ascii="Times New Roman" w:eastAsia="Times New Roman" w:hAnsi="Times New Roman" w:cs="Times New Roman"/>
-                <w:b/>
-                <w:bCs/>
-                <w:sz w:val="24"/>
-                <w:szCs w:val="24"/>
-              </w:rPr>
-            </w:pPr>
-            <w:r>
-              <w:rPr>
-                <w:rFonts w:ascii="Times New Roman" w:eastAsia="Times New Roman" w:hAnsi="Times New Roman" w:cs="Times New Roman"/>
-                <w:b/>
-                <w:bCs/>
-                <w:sz w:val="24"/>
-                <w:szCs w:val="24"/>
-              </w:rPr>
-              <w:t>Presenting</w:t>
-            </w:r>
-          </w:p>
-        </w:tc>
-        <w:tc>
-          <w:tcPr>
-            <w:tcW w:w="2254" w:type="dxa"/>
-          </w:tcPr>
-          <w:p>
-            <w:pPr>
-              <w:cnfStyle w:val="000000100000" w:firstRow="0" w:lastRow="0" w:firstColumn="0" w:lastColumn="0" w:oddVBand="0" w:evenVBand="0" w:oddHBand="1" w:evenHBand="0" w:firstRowFirstColumn="0" w:firstRowLastColumn="0" w:lastRowFirstColumn="0" w:lastRowLastColumn="0"/>
-              <w:rPr>
-                <w:rFonts w:ascii="Times New Roman" w:eastAsia="Times New Roman" w:hAnsi="Times New Roman" w:cs="Times New Roman"/>
-                <w:b/>
-                <w:bCs/>
-                <w:sz w:val="24"/>
-                <w:szCs w:val="24"/>
-              </w:rPr>
-            </w:pPr>
-          </w:p>
-        </w:tc>
-        <w:tc>
-          <w:tcPr>
-            <w:tcW w:w="2254" w:type="dxa"/>
-          </w:tcPr>
-          <w:p>
-            <w:pPr>
-              <w:cnfStyle w:val="000000100000" w:firstRow="0" w:lastRow="0" w:firstColumn="0" w:lastColumn="0" w:oddVBand="0" w:evenVBand="0" w:oddHBand="1" w:evenHBand="0" w:firstRowFirstColumn="0" w:firstRowLastColumn="0" w:lastRowFirstColumn="0" w:lastRowLastColumn="0"/>
-              <w:rPr>
-                <w:rFonts w:ascii="Times New Roman" w:eastAsia="Times New Roman" w:hAnsi="Times New Roman" w:cs="Times New Roman"/>
-                <w:b/>
-                <w:bCs/>
-                <w:sz w:val="24"/>
-                <w:szCs w:val="24"/>
-              </w:rPr>
-            </w:pPr>
-          </w:p>
-        </w:tc>
-      </w:tr>
-    </w:tbl>
-    <w:p>
-      <w:pPr>
-        <w:rPr>
-          <w:rFonts w:ascii="Times New Roman" w:eastAsia="Times New Roman" w:hAnsi="Times New Roman" w:cs="Times New Roman"/>
-          <w:b/>
-          <w:bCs/>
-          <w:sz w:val="24"/>
-          <w:szCs w:val="24"/>
-        </w:rPr>
-      </w:pPr>
-    </w:p>
-    <w:p>
-      <w:pPr>
-        <w:rPr>
-          <w:rFonts w:ascii="Times New Roman" w:eastAsia="Times New Roman" w:hAnsi="Times New Roman" w:cs="Times New Roman"/>
-          <w:sz w:val="24"/>
-          <w:szCs w:val="24"/>
-        </w:rPr>
-      </w:pPr>
-    </w:p>
-    <w:p>
-      <w:pPr>
-        <w:rPr>
-          <w:rFonts w:ascii="Times New Roman" w:eastAsia="Times New Roman" w:hAnsi="Times New Roman" w:cs="Times New Roman"/>
-          <w:sz w:val="24"/>
-          <w:szCs w:val="24"/>
-        </w:rPr>
-      </w:pPr>
-      <w:r>
-        <w:rPr>
-          <w:rFonts w:ascii="Times New Roman" w:eastAsia="Times New Roman" w:hAnsi="Times New Roman" w:cs="Times New Roman"/>
-          <w:sz w:val="24"/>
-          <w:szCs w:val="24"/>
-        </w:rPr>
-        <w:t xml:space="preserve"> </w:t>
-      </w:r>
-    </w:p>
-    <w:p>
-      <w:pPr>
-        <w:rPr>
-          <w:rFonts w:ascii="Times New Roman" w:eastAsia="Times New Roman" w:hAnsi="Times New Roman" w:cs="Times New Roman"/>
-          <w:b/>
-          <w:bCs/>
-          <w:sz w:val="24"/>
-          <w:szCs w:val="24"/>
-        </w:rPr>
-      </w:pPr>
+    <w:p>
+      <w:pPr>
+        <w:rPr>
+          <w:rFonts w:ascii="Times New Roman" w:eastAsia="Times New Roman" w:hAnsi="Times New Roman" w:cs="Times New Roman"/>
+          <w:sz w:val="24"/>
+          <w:szCs w:val="24"/>
+        </w:rPr>
+      </w:pPr>
+      <w:r>
+        <w:rPr>
+          <w:rFonts w:ascii="Arial" w:hAnsi="Arial" w:cs="Arial"/>
+          <w:b/>
+          <w:noProof/>
+        </w:rPr>
+        <w:lastRenderedPageBreak/>
+        <w:drawing>
+          <wp:inline distT="0" distB="0" distL="0" distR="0" wp14:anchorId="7FC4E2FA" wp14:editId="3F447E4A">
+            <wp:extent cx="4962525" cy="3264972"/>
+            <wp:effectExtent l="0" t="0" r="0" b="0"/>
+            <wp:docPr id="1" name="Picture 1"/>
+            <wp:cNvGraphicFramePr>
+              <a:graphicFrameLocks xmlns:a="http://schemas.openxmlformats.org/drawingml/2006/main" noChangeAspect="1"/>
+            </wp:cNvGraphicFramePr>
+            <a:graphic xmlns:a="http://schemas.openxmlformats.org/drawingml/2006/main">
+              <a:graphicData uri="http://schemas.openxmlformats.org/drawingml/2006/picture">
+                <pic:pic xmlns:pic="http://schemas.openxmlformats.org/drawingml/2006/picture">
+                  <pic:nvPicPr>
+                    <pic:cNvPr id="2" name="Screenshot (20).png"/>
+                    <pic:cNvPicPr/>
+                  </pic:nvPicPr>
+                  <pic:blipFill>
+                    <a:blip r:embed="rId10">
+                      <a:extLst>
+                        <a:ext uri="{28A0092B-C50C-407E-A947-70E740481C1C}">
+                          <a14:useLocalDpi xmlns:a14="http://schemas.microsoft.com/office/drawing/2010/main" val="0"/>
+                        </a:ext>
+                      </a:extLst>
+                    </a:blip>
+                    <a:stretch>
+                      <a:fillRect/>
+                    </a:stretch>
+                  </pic:blipFill>
+                  <pic:spPr>
+                    <a:xfrm>
+                      <a:off x="0" y="0"/>
+                      <a:ext cx="4975417" cy="3273454"/>
+                    </a:xfrm>
+                    <a:prstGeom prst="rect">
+                      <a:avLst/>
+                    </a:prstGeom>
+                  </pic:spPr>
+                </pic:pic>
+              </a:graphicData>
+            </a:graphic>
+          </wp:inline>
+        </w:drawing>
+      </w:r>
+    </w:p>
+    <w:p/>
+    <w:p>
+      <w:r>
+        <w:rPr>
+          <w:rFonts w:ascii="Arial" w:hAnsi="Arial" w:cs="Arial"/>
+          <w:b/>
+          <w:noProof/>
+        </w:rPr>
+        <w:drawing>
+          <wp:inline distT="0" distB="0" distL="0" distR="0" wp14:anchorId="35B82055" wp14:editId="73BD1AFE">
+            <wp:extent cx="4930176" cy="2771775"/>
+            <wp:effectExtent l="0" t="0" r="3810" b="0"/>
+            <wp:docPr id="3" name="Picture 3"/>
+            <wp:cNvGraphicFramePr>
+              <a:graphicFrameLocks xmlns:a="http://schemas.openxmlformats.org/drawingml/2006/main" noChangeAspect="1"/>
+            </wp:cNvGraphicFramePr>
+            <a:graphic xmlns:a="http://schemas.openxmlformats.org/drawingml/2006/main">
+              <a:graphicData uri="http://schemas.openxmlformats.org/drawingml/2006/picture">
+                <pic:pic xmlns:pic="http://schemas.openxmlformats.org/drawingml/2006/picture">
+                  <pic:nvPicPr>
+                    <pic:cNvPr id="1" name="Screenshot (21).png"/>
+                    <pic:cNvPicPr/>
+                  </pic:nvPicPr>
+                  <pic:blipFill>
+                    <a:blip r:embed="rId11" cstate="print">
+                      <a:extLst>
+                        <a:ext uri="{28A0092B-C50C-407E-A947-70E740481C1C}">
+                          <a14:useLocalDpi xmlns:a14="http://schemas.microsoft.com/office/drawing/2010/main" val="0"/>
+                        </a:ext>
+                      </a:extLst>
+                    </a:blip>
+                    <a:stretch>
+                      <a:fillRect/>
+                    </a:stretch>
+                  </pic:blipFill>
+                  <pic:spPr>
+                    <a:xfrm>
+                      <a:off x="0" y="0"/>
+                      <a:ext cx="4952706" cy="2784442"/>
+                    </a:xfrm>
+                    <a:prstGeom prst="rect">
+                      <a:avLst/>
+                    </a:prstGeom>
+                  </pic:spPr>
+                </pic:pic>
+              </a:graphicData>
+            </a:graphic>
+          </wp:inline>
+        </w:drawing>
+      </w:r>
+    </w:p>
+    <w:p/>
+    <w:p>
+      <w:pPr>
+        <w:rPr>
+          <w:rFonts w:ascii="Times New Roman" w:eastAsia="Times New Roman" w:hAnsi="Times New Roman" w:cs="Times New Roman"/>
+          <w:b/>
+          <w:bCs/>
+          <w:sz w:val="24"/>
+          <w:szCs w:val="24"/>
+        </w:rPr>
+      </w:pPr>
+      <w:bookmarkStart w:id="0" w:name="_GoBack"/>
+      <w:bookmarkEnd w:id="0"/>
       <w:r>
         <w:rPr>
           <w:rFonts w:ascii="Times New Roman" w:eastAsia="Times New Roman" w:hAnsi="Times New Roman" w:cs="Times New Roman"/>
@@ -2013,15 +1118,6 @@
         </w:rPr>
         <w:t xml:space="preserve"> the schedule mentioned on the Table 1, we will try to complete the project on the estimated period of time. Shared ideas, skills and knowledges within the group will be demonstrated well. All the assets and tasks done to implement a project will be shared in the GitHub public repository. Each asset will be updated in a regular basis.</w:t>
       </w:r>
-    </w:p>
-    <w:p>
-      <w:pPr>
-        <w:rPr>
-          <w:rFonts w:ascii="Times New Roman" w:eastAsia="Times New Roman" w:hAnsi="Times New Roman" w:cs="Times New Roman"/>
-          <w:sz w:val="24"/>
-          <w:szCs w:val="24"/>
-        </w:rPr>
-      </w:pPr>
     </w:p>
     <w:p/>
     <w:sectPr>
@@ -2104,10 +1200,6 @@
     </w:pPr>
   </w:p>
 </w:hdr>
-</file>
-
-<file path=word/numbering.xml><?xml version="1.0" encoding="utf-8"?>
-<w:numbering xmlns:wpc="http://schemas.microsoft.com/office/word/2010/wordprocessingCanvas" xmlns:cx="http://schemas.microsoft.com/office/drawing/2014/chartex" xmlns:cx1="http://schemas.microsoft.com/office/drawing/2015/9/8/chartex" xmlns:cx2="http://schemas.microsoft.com/office/drawing/2015/10/21/chartex" xmlns:cx3="http://schemas.microsoft.com/office/drawing/2016/5/9/chartex" xmlns:cx4="http://schemas.microsoft.com/office/drawing/2016/5/10/chartex" xmlns:cx5="http://schemas.microsoft.com/office/drawing/2016/5/11/chartex" xmlns:cx6="http://schemas.microsoft.com/office/drawing/2016/5/12/chartex" xmlns:cx7="http://schemas.microsoft.com/office/drawing/2016/5/13/chartex" xmlns:cx8="http://schemas.microsoft.com/office/drawing/2016/5/14/chartex" xmlns:mc="http://schemas.openxmlformats.org/markup-compatibility/2006" xmlns:aink="http://schemas.microsoft.com/office/drawing/2016/ink" xmlns:am3d="http://schemas.microsoft.com/office/drawing/2017/model3d" xmlns:o="urn:schemas-microsoft-com:office:office" xmlns:r="http://schemas.openxmlformats.org/officeDocument/2006/relationships" xmlns:m="http://schemas.openxmlformats.org/officeDocument/2006/math" xmlns:v="urn:schemas-microsoft-com:vml" xmlns:wp14="http://schemas.microsoft.com/office/word/2010/wordprocessingDrawing" xmlns:wp="http://schemas.openxmlformats.org/drawingml/2006/wordprocessingDrawing" xmlns:w10="urn:schemas-microsoft-com:office:word" xmlns:w="http://schemas.openxmlformats.org/wordprocessingml/2006/main" xmlns:w14="http://schemas.microsoft.com/office/word/2010/wordml" xmlns:w15="http://schemas.microsoft.com/office/word/2012/wordml" xmlns:w16cid="http://schemas.microsoft.com/office/word/2016/wordml/cid" xmlns:w16se="http://schemas.microsoft.com/office/word/2015/wordml/symex" xmlns:wpg="http://schemas.microsoft.com/office/word/2010/wordprocessingGroup" xmlns:wpi="http://schemas.microsoft.com/office/word/2010/wordprocessingInk" xmlns:wne="http://schemas.microsoft.com/office/word/2006/wordml" xmlns:wps="http://schemas.microsoft.com/office/word/2010/wordprocessingShape" mc:Ignorable="w14 w15 w16se w16cid wp14"/>
 </file>
 
 <file path=word/styles.xml><?xml version="1.0" encoding="utf-8"?>
@@ -2703,33 +1795,6 @@
 </inkml:ink>
 </file>
 
-<file path=word/ink/ink2.xml><?xml version="1.0" encoding="utf-8"?>
-<inkml:ink xmlns:inkml="http://www.w3.org/2003/InkML">
-  <inkml:definitions>
-    <inkml:context xml:id="ctx0">
-      <inkml:inkSource xml:id="inkSrc0">
-        <inkml:traceFormat>
-          <inkml:channel name="X" type="integer" min="-2.14748E9" max="2.14748E9" units="cm"/>
-          <inkml:channel name="Y" type="integer" min="-2.14748E9" max="2.14748E9" units="cm"/>
-        </inkml:traceFormat>
-        <inkml:channelProperties>
-          <inkml:channelProperty channel="X" name="resolution" value="1000" units="1/cm"/>
-          <inkml:channelProperty channel="Y" name="resolution" value="1000" units="1/cm"/>
-        </inkml:channelProperties>
-      </inkml:inkSource>
-      <inkml:timestamp xml:id="ts0" timeString="2017-11-29T07:36:16.173"/>
-    </inkml:context>
-    <inkml:brush xml:id="br0">
-      <inkml:brushProperty name="width" value="0.1" units="cm"/>
-      <inkml:brushProperty name="height" value="0.6" units="cm"/>
-      <inkml:brushProperty name="ignorePressure" value="1"/>
-      <inkml:brushProperty name="inkEffects" value="pencil"/>
-    </inkml:brush>
-  </inkml:definitions>
-  <inkml:trace contextRef="#ctx0" brushRef="#br0">1 0,'0'0</inkml:trace>
-</inkml:ink>
-</file>
-
 <file path=word/theme/theme1.xml><?xml version="1.0" encoding="utf-8"?>
 <a:theme xmlns:a="http://schemas.openxmlformats.org/drawingml/2006/main" name="Office Theme">
   <a:themeElements>
@@ -3030,7 +2095,7 @@
 </file>
 
 <file path=customXml/itemProps1.xml><?xml version="1.0" encoding="utf-8"?>
-<ds:datastoreItem xmlns:ds="http://schemas.openxmlformats.org/officeDocument/2006/customXml" ds:itemID="{74248161-BA53-45FF-BD7A-1DD1414C677F}">
+<ds:datastoreItem xmlns:ds="http://schemas.openxmlformats.org/officeDocument/2006/customXml" ds:itemID="{3BD5B456-09AC-4B1C-8D40-7E1E1EED3B51}">
   <ds:schemaRefs>
     <ds:schemaRef ds:uri="http://schemas.openxmlformats.org/officeDocument/2006/bibliography"/>
   </ds:schemaRefs>

</xml_diff>